<commit_message>
Updated Python Practice Exercises 1
</commit_message>
<xml_diff>
--- a/Python Practice Exercises/PythonPractice_1.docx
+++ b/Python Practice Exercises/PythonPractice_1.docx
@@ -12,6 +12,8 @@
           <w:lang w:val="en-CA"/>
         </w:rPr>
       </w:pPr>
+      <w:bookmarkStart w:id="0" w:name="_GoBack"/>
+      <w:bookmarkEnd w:id="0"/>
       <w:r>
         <w:rPr>
           <w:rFonts w:ascii="Garamond" w:hAnsi="Garamond"/>
@@ -119,10 +121,234 @@
         <w:t>Write a program that looks for the first positive integer that is divisible by both 11 and 12</w:t>
       </w:r>
     </w:p>
-    <w:p/>
     <w:p>
-      <w:bookmarkStart w:id="0" w:name="_GoBack"/>
-      <w:bookmarkEnd w:id="0"/>
+      <w:pPr>
+        <w:pStyle w:val="ListParagraph"/>
+        <w:rPr>
+          <w:rFonts w:ascii="Garamond" w:hAnsi="Garamond"/>
+        </w:rPr>
+      </w:pPr>
+    </w:p>
+    <w:p>
+      <w:pPr>
+        <w:pStyle w:val="ListParagraph"/>
+        <w:numPr>
+          <w:ilvl w:val="0"/>
+          <w:numId w:val="1"/>
+        </w:numPr>
+        <w:ind w:left="426" w:hanging="426"/>
+        <w:outlineLvl w:val="1"/>
+        <w:rPr>
+          <w:rFonts w:ascii="Garamond" w:hAnsi="Garamond"/>
+          <w:lang w:val="en-CA"/>
+        </w:rPr>
+      </w:pPr>
+      <w:r>
+        <w:rPr>
+          <w:rFonts w:ascii="Garamond" w:hAnsi="Garamond"/>
+        </w:rPr>
+        <w:t>Write a program that prints the sum of the numbers in</w:t>
+      </w:r>
+      <w:r>
+        <w:rPr>
+          <w:rFonts w:ascii="Garamond" w:hAnsi="Garamond"/>
+        </w:rPr>
+        <w:t xml:space="preserve"> </w:t>
+      </w:r>
+      <w:r>
+        <w:rPr>
+          <w:rFonts w:ascii="Garamond" w:hAnsi="Garamond" w:cs="Courier New"/>
+        </w:rPr>
+        <w:t>S</w:t>
+      </w:r>
+      <w:r>
+        <w:rPr>
+          <w:rFonts w:ascii="Garamond" w:hAnsi="Garamond"/>
+        </w:rPr>
+        <w:t>,</w:t>
+      </w:r>
+      <w:r>
+        <w:rPr>
+          <w:rFonts w:ascii="Garamond" w:hAnsi="Garamond"/>
+        </w:rPr>
+        <w:t xml:space="preserve"> where </w:t>
+      </w:r>
+      <w:r>
+        <w:rPr>
+          <w:rFonts w:ascii="Garamond" w:hAnsi="Garamond" w:cs="Courier New"/>
+        </w:rPr>
+        <w:t>S</w:t>
+      </w:r>
+      <w:r>
+        <w:rPr>
+          <w:rFonts w:ascii="Garamond" w:hAnsi="Garamond"/>
+        </w:rPr>
+        <w:t xml:space="preserve"> is a string that contains a sequence of numeric characters separated by commas</w:t>
+      </w:r>
+      <w:r>
+        <w:rPr>
+          <w:rFonts w:ascii="Garamond" w:hAnsi="Garamond"/>
+        </w:rPr>
+        <w:t xml:space="preserve">. For example, if  </w:t>
+      </w:r>
+      <w:r>
+        <w:rPr>
+          <w:rFonts w:ascii="Courier New" w:hAnsi="Courier New" w:cs="Courier New"/>
+          <w:sz w:val="22"/>
+          <w:szCs w:val="22"/>
+        </w:rPr>
+        <w:t>S = “1, 4, 2”</w:t>
+      </w:r>
+      <w:r>
+        <w:rPr>
+          <w:rFonts w:ascii="Garamond" w:hAnsi="Garamond" w:cs="Courier New"/>
+        </w:rPr>
+        <w:t>,</w:t>
+      </w:r>
+      <w:r>
+        <w:rPr>
+          <w:rFonts w:ascii="Garamond" w:hAnsi="Garamond" w:cs="Courier New"/>
+        </w:rPr>
+        <w:t xml:space="preserve"> </w:t>
+      </w:r>
+      <w:r>
+        <w:rPr>
+          <w:rFonts w:ascii="Garamond" w:hAnsi="Garamond" w:cs="Courier New"/>
+        </w:rPr>
+        <w:t xml:space="preserve"> the sum of S would </w:t>
+      </w:r>
+      <w:r>
+        <w:rPr>
+          <w:rFonts w:asciiTheme="majorHAnsi" w:hAnsiTheme="majorHAnsi" w:cs="Courier New"/>
+          <w:sz w:val="22"/>
+          <w:szCs w:val="22"/>
+        </w:rPr>
+        <w:t xml:space="preserve">be </w:t>
+      </w:r>
+      <w:r>
+        <w:rPr>
+          <w:rFonts w:ascii="Courier New" w:hAnsi="Courier New" w:cs="Courier New"/>
+          <w:sz w:val="22"/>
+          <w:szCs w:val="22"/>
+        </w:rPr>
+        <w:t>7</w:t>
+      </w:r>
+    </w:p>
+    <w:p>
+      <w:pPr>
+        <w:pStyle w:val="ListParagraph"/>
+        <w:rPr>
+          <w:rFonts w:ascii="Garamond" w:hAnsi="Garamond"/>
+        </w:rPr>
+      </w:pPr>
+    </w:p>
+    <w:p>
+      <w:pPr>
+        <w:pStyle w:val="ListParagraph"/>
+        <w:numPr>
+          <w:ilvl w:val="0"/>
+          <w:numId w:val="1"/>
+        </w:numPr>
+        <w:spacing w:after="240"/>
+        <w:ind w:left="426" w:hanging="426"/>
+        <w:outlineLvl w:val="1"/>
+        <w:rPr>
+          <w:rFonts w:ascii="Garamond" w:hAnsi="Garamond"/>
+          <w:lang w:val="en-CA"/>
+        </w:rPr>
+      </w:pPr>
+      <w:r>
+        <w:rPr>
+          <w:rFonts w:ascii="Garamond" w:hAnsi="Garamond"/>
+        </w:rPr>
+        <w:t>Write a program that checks whether a</w:t>
+      </w:r>
+      <w:r>
+        <w:rPr>
+          <w:rFonts w:ascii="Garamond" w:hAnsi="Garamond"/>
+        </w:rPr>
+        <w:t xml:space="preserve"> string is a palindrome</w:t>
+      </w:r>
+      <w:r>
+        <w:rPr>
+          <w:rFonts w:ascii="Garamond" w:hAnsi="Garamond"/>
+        </w:rPr>
+        <w:t xml:space="preserve"> and prints a message indicating whether it is or isn’t</w:t>
+      </w:r>
+      <w:r>
+        <w:rPr>
+          <w:rFonts w:ascii="Garamond" w:hAnsi="Garamond"/>
+        </w:rPr>
+        <w:t xml:space="preserve">. Assume the original string consists of only characters and spaces. </w:t>
+      </w:r>
+    </w:p>
+    <w:p>
+      <w:pPr>
+        <w:ind w:left="426"/>
+        <w:outlineLvl w:val="1"/>
+        <w:rPr>
+          <w:rFonts w:ascii="Garamond" w:hAnsi="Garamond"/>
+          <w:lang w:val="en-CA"/>
+        </w:rPr>
+      </w:pPr>
+      <w:r>
+        <w:rPr>
+          <w:rFonts w:ascii="Garamond" w:hAnsi="Garamond"/>
+          <w:u w:val="single"/>
+        </w:rPr>
+        <w:t>Note</w:t>
+      </w:r>
+      <w:r>
+        <w:rPr>
+          <w:rFonts w:ascii="Garamond" w:hAnsi="Garamond"/>
+        </w:rPr>
+        <w:t xml:space="preserve">: </w:t>
+      </w:r>
+      <w:r>
+        <w:rPr>
+          <w:rFonts w:ascii="Garamond" w:hAnsi="Garamond"/>
+        </w:rPr>
+        <w:t xml:space="preserve">A palindrome is any word or phrase that is spelled the same backwards and forwards, ignoring spaces (e.g. “eye”, and “was it </w:t>
+      </w:r>
+      <w:proofErr w:type="spellStart"/>
+      <w:r>
+        <w:rPr>
+          <w:rFonts w:ascii="Garamond" w:hAnsi="Garamond"/>
+        </w:rPr>
+        <w:t>eliots</w:t>
+      </w:r>
+      <w:proofErr w:type="spellEnd"/>
+      <w:r>
+        <w:rPr>
+          <w:rFonts w:ascii="Garamond" w:hAnsi="Garamond"/>
+        </w:rPr>
+        <w:t xml:space="preserve"> toilet </w:t>
+      </w:r>
+      <w:proofErr w:type="spellStart"/>
+      <w:r>
+        <w:rPr>
+          <w:rFonts w:ascii="Garamond" w:hAnsi="Garamond"/>
+        </w:rPr>
+        <w:t>i</w:t>
+      </w:r>
+      <w:proofErr w:type="spellEnd"/>
+      <w:r>
+        <w:rPr>
+          <w:rFonts w:ascii="Garamond" w:hAnsi="Garamond"/>
+        </w:rPr>
+        <w:t xml:space="preserve"> saw” are palindromes).</w:t>
+      </w:r>
+    </w:p>
+    <w:p>
+      <w:pPr>
+        <w:pStyle w:val="ListParagraph"/>
+        <w:ind w:left="426"/>
+        <w:outlineLvl w:val="1"/>
+        <w:rPr>
+          <w:rFonts w:ascii="Garamond" w:hAnsi="Garamond"/>
+          <w:lang w:val="en-CA"/>
+        </w:rPr>
+      </w:pPr>
     </w:p>
     <w:sectPr>
       <w:pgSz w:w="12240" w:h="15840"/>
@@ -137,6 +363,95 @@
 <file path=word/numbering.xml><?xml version="1.0" encoding="utf-8"?>
 <w:numbering xmlns:wpc="http://schemas.microsoft.com/office/word/2010/wordprocessingCanvas" xmlns:mc="http://schemas.openxmlformats.org/markup-compatibility/2006" xmlns:o="urn:schemas-microsoft-com:office:office" xmlns:r="http://schemas.openxmlformats.org/officeDocument/2006/relationships" xmlns:m="http://schemas.openxmlformats.org/officeDocument/2006/math" xmlns:v="urn:schemas-microsoft-com:vml" xmlns:wp14="http://schemas.microsoft.com/office/word/2010/wordprocessingDrawing" xmlns:wp="http://schemas.openxmlformats.org/drawingml/2006/wordprocessingDrawing" xmlns:w10="urn:schemas-microsoft-com:office:word" xmlns:w="http://schemas.openxmlformats.org/wordprocessingml/2006/main" xmlns:w14="http://schemas.microsoft.com/office/word/2010/wordml" xmlns:wpg="http://schemas.microsoft.com/office/word/2010/wordprocessingGroup" xmlns:wpi="http://schemas.microsoft.com/office/word/2010/wordprocessingInk" xmlns:wne="http://schemas.microsoft.com/office/word/2006/wordml" xmlns:wps="http://schemas.microsoft.com/office/word/2010/wordprocessingShape" mc:Ignorable="w14 wp14">
   <w:abstractNum w:abstractNumId="0">
+    <w:nsid w:val="35EC5954"/>
+    <w:multiLevelType w:val="hybridMultilevel"/>
+    <w:tmpl w:val="8124BF5C"/>
+    <w:lvl w:ilvl="0" w:tplc="0409000F">
+      <w:start w:val="1"/>
+      <w:numFmt w:val="decimal"/>
+      <w:lvlText w:val="%1."/>
+      <w:lvlJc w:val="left"/>
+      <w:pPr>
+        <w:ind w:left="720" w:hanging="360"/>
+      </w:pPr>
+      <w:rPr>
+        <w:rFonts w:hint="default"/>
+      </w:rPr>
+    </w:lvl>
+    <w:lvl w:ilvl="1" w:tplc="04090019">
+      <w:start w:val="1"/>
+      <w:numFmt w:val="lowerLetter"/>
+      <w:lvlText w:val="%2."/>
+      <w:lvlJc w:val="left"/>
+      <w:pPr>
+        <w:ind w:left="1440" w:hanging="360"/>
+      </w:pPr>
+    </w:lvl>
+    <w:lvl w:ilvl="2" w:tplc="0409001B" w:tentative="1">
+      <w:start w:val="1"/>
+      <w:numFmt w:val="lowerRoman"/>
+      <w:lvlText w:val="%3."/>
+      <w:lvlJc w:val="right"/>
+      <w:pPr>
+        <w:ind w:left="2160" w:hanging="180"/>
+      </w:pPr>
+    </w:lvl>
+    <w:lvl w:ilvl="3" w:tplc="0409000F" w:tentative="1">
+      <w:start w:val="1"/>
+      <w:numFmt w:val="decimal"/>
+      <w:lvlText w:val="%4."/>
+      <w:lvlJc w:val="left"/>
+      <w:pPr>
+        <w:ind w:left="2880" w:hanging="360"/>
+      </w:pPr>
+    </w:lvl>
+    <w:lvl w:ilvl="4" w:tplc="04090019" w:tentative="1">
+      <w:start w:val="1"/>
+      <w:numFmt w:val="lowerLetter"/>
+      <w:lvlText w:val="%5."/>
+      <w:lvlJc w:val="left"/>
+      <w:pPr>
+        <w:ind w:left="3600" w:hanging="360"/>
+      </w:pPr>
+    </w:lvl>
+    <w:lvl w:ilvl="5" w:tplc="0409001B" w:tentative="1">
+      <w:start w:val="1"/>
+      <w:numFmt w:val="lowerRoman"/>
+      <w:lvlText w:val="%6."/>
+      <w:lvlJc w:val="right"/>
+      <w:pPr>
+        <w:ind w:left="4320" w:hanging="180"/>
+      </w:pPr>
+    </w:lvl>
+    <w:lvl w:ilvl="6" w:tplc="0409000F" w:tentative="1">
+      <w:start w:val="1"/>
+      <w:numFmt w:val="decimal"/>
+      <w:lvlText w:val="%7."/>
+      <w:lvlJc w:val="left"/>
+      <w:pPr>
+        <w:ind w:left="5040" w:hanging="360"/>
+      </w:pPr>
+    </w:lvl>
+    <w:lvl w:ilvl="7" w:tplc="04090019" w:tentative="1">
+      <w:start w:val="1"/>
+      <w:numFmt w:val="lowerLetter"/>
+      <w:lvlText w:val="%8."/>
+      <w:lvlJc w:val="left"/>
+      <w:pPr>
+        <w:ind w:left="5760" w:hanging="360"/>
+      </w:pPr>
+    </w:lvl>
+    <w:lvl w:ilvl="8" w:tplc="0409001B" w:tentative="1">
+      <w:start w:val="1"/>
+      <w:numFmt w:val="lowerRoman"/>
+      <w:lvlText w:val="%9."/>
+      <w:lvlJc w:val="right"/>
+      <w:pPr>
+        <w:ind w:left="6480" w:hanging="180"/>
+      </w:pPr>
+    </w:lvl>
+  </w:abstractNum>
+  <w:abstractNum w:abstractNumId="1">
     <w:nsid w:val="6E9342F7"/>
     <w:multiLevelType w:val="hybridMultilevel"/>
     <w:tmpl w:val="3C0E6E96"/>
@@ -226,6 +541,9 @@
     </w:lvl>
   </w:abstractNum>
   <w:num w:numId="1">
+    <w:abstractNumId w:val="1"/>
+  </w:num>
+  <w:num w:numId="2">
     <w:abstractNumId w:val="0"/>
   </w:num>
 </w:numbering>

</xml_diff>